<commit_message>
Aggiornamento del documento dei requisiti
Inserimento della descrizione e dei requisiti che ogni pagina del sito dovrà soddisfare
</commit_message>
<xml_diff>
--- a/Documento dei requisiti/DocumentoDeiRequisiti.docx
+++ b/Documento dei requisiti/DocumentoDeiRequisiti.docx
@@ -931,6 +931,1196 @@
       <w:pPr>
         <w:pStyle w:val="Default"/>
         <w:numPr>
+          <w:ilvl w:val="5"/>
+          <w:numId w:val="2"/>
+        </w:numPr>
+        <w:rPr>
+          <w:b/>
+          <w:sz w:val="23"/>
+          <w:szCs w:val="23"/>
+          <w:lang w:val="en-US"/>
+        </w:rPr>
+      </w:pPr>
+      <w:r>
+        <w:rPr>
+          <w:b/>
+          <w:sz w:val="23"/>
+          <w:szCs w:val="23"/>
+          <w:lang w:val="en-US"/>
+        </w:rPr>
+        <w:t>HOMEPAGE</w:t>
+      </w:r>
+    </w:p>
+    <w:p>
+      <w:pPr>
+        <w:pStyle w:val="Default"/>
+        <w:numPr>
+          <w:ilvl w:val="6"/>
+          <w:numId w:val="2"/>
+        </w:numPr>
+        <w:rPr>
+          <w:b/>
+          <w:sz w:val="23"/>
+          <w:szCs w:val="23"/>
+        </w:rPr>
+      </w:pPr>
+      <w:r>
+        <w:rPr>
+          <w:bCs/>
+          <w:sz w:val="23"/>
+          <w:szCs w:val="23"/>
+        </w:rPr>
+        <w:t>All’interno della pagina relativa a</w:t>
+      </w:r>
+      <w:r>
+        <w:rPr>
+          <w:bCs/>
+          <w:sz w:val="23"/>
+          <w:szCs w:val="23"/>
+        </w:rPr>
+        <w:t>ll’homepage, il sistema dovrà prevedere la visualizzazione:</w:t>
+      </w:r>
+    </w:p>
+    <w:p>
+      <w:pPr>
+        <w:pStyle w:val="Default"/>
+        <w:numPr>
+          <w:ilvl w:val="7"/>
+          <w:numId w:val="2"/>
+        </w:numPr>
+        <w:rPr>
+          <w:b/>
+          <w:sz w:val="23"/>
+          <w:szCs w:val="23"/>
+        </w:rPr>
+      </w:pPr>
+      <w:r>
+        <w:rPr>
+          <w:bCs/>
+          <w:sz w:val="23"/>
+          <w:szCs w:val="23"/>
+        </w:rPr>
+        <w:t>Del logo al centro della pagina.</w:t>
+      </w:r>
+    </w:p>
+    <w:p>
+      <w:pPr>
+        <w:pStyle w:val="Default"/>
+        <w:numPr>
+          <w:ilvl w:val="7"/>
+          <w:numId w:val="2"/>
+        </w:numPr>
+        <w:rPr>
+          <w:b/>
+          <w:sz w:val="23"/>
+          <w:szCs w:val="23"/>
+        </w:rPr>
+      </w:pPr>
+      <w:r>
+        <w:rPr>
+          <w:bCs/>
+          <w:sz w:val="23"/>
+          <w:szCs w:val="23"/>
+        </w:rPr>
+        <w:t>Della barra di navigazione con la scelta delle varie pagine del sito.</w:t>
+      </w:r>
+    </w:p>
+    <w:p>
+      <w:pPr>
+        <w:pStyle w:val="Default"/>
+        <w:numPr>
+          <w:ilvl w:val="7"/>
+          <w:numId w:val="2"/>
+        </w:numPr>
+        <w:rPr>
+          <w:b/>
+          <w:sz w:val="23"/>
+          <w:szCs w:val="23"/>
+        </w:rPr>
+      </w:pPr>
+      <w:r>
+        <w:rPr>
+          <w:bCs/>
+          <w:sz w:val="23"/>
+          <w:szCs w:val="23"/>
+        </w:rPr>
+        <w:t>Di una sezione relativa alle offerte, in basso a sinistra.</w:t>
+      </w:r>
+    </w:p>
+    <w:p>
+      <w:pPr>
+        <w:pStyle w:val="Default"/>
+        <w:numPr>
+          <w:ilvl w:val="7"/>
+          <w:numId w:val="2"/>
+        </w:numPr>
+        <w:rPr>
+          <w:b/>
+          <w:sz w:val="23"/>
+          <w:szCs w:val="23"/>
+        </w:rPr>
+      </w:pPr>
+      <w:r>
+        <w:rPr>
+          <w:bCs/>
+          <w:sz w:val="23"/>
+          <w:szCs w:val="23"/>
+        </w:rPr>
+        <w:t>Di una sezione relativa alle news, in basso a destra</w:t>
+      </w:r>
+    </w:p>
+    <w:p>
+      <w:pPr>
+        <w:pStyle w:val="Default"/>
+        <w:numPr>
+          <w:ilvl w:val="5"/>
+          <w:numId w:val="2"/>
+        </w:numPr>
+        <w:rPr>
+          <w:b/>
+          <w:sz w:val="23"/>
+          <w:szCs w:val="23"/>
+        </w:rPr>
+      </w:pPr>
+      <w:r>
+        <w:rPr>
+          <w:b/>
+          <w:sz w:val="23"/>
+          <w:szCs w:val="23"/>
+        </w:rPr>
+        <w:t>WIKI</w:t>
+      </w:r>
+    </w:p>
+    <w:p>
+      <w:pPr>
+        <w:pStyle w:val="Default"/>
+        <w:numPr>
+          <w:ilvl w:val="6"/>
+          <w:numId w:val="2"/>
+        </w:numPr>
+        <w:rPr>
+          <w:bCs/>
+          <w:sz w:val="23"/>
+          <w:szCs w:val="23"/>
+        </w:rPr>
+      </w:pPr>
+      <w:r>
+        <w:rPr>
+          <w:bCs/>
+          <w:sz w:val="23"/>
+          <w:szCs w:val="23"/>
+        </w:rPr>
+        <w:t>All’interno della pagina relativa alla wiki, il sistema dovrà prevedere la visualizzazione:</w:t>
+      </w:r>
+    </w:p>
+    <w:p>
+      <w:pPr>
+        <w:pStyle w:val="Default"/>
+        <w:numPr>
+          <w:ilvl w:val="7"/>
+          <w:numId w:val="2"/>
+        </w:numPr>
+        <w:rPr>
+          <w:bCs/>
+          <w:sz w:val="23"/>
+          <w:szCs w:val="23"/>
+        </w:rPr>
+      </w:pPr>
+      <w:r>
+        <w:rPr>
+          <w:bCs/>
+          <w:sz w:val="23"/>
+          <w:szCs w:val="23"/>
+        </w:rPr>
+        <w:t>Del logo al centro della pagina</w:t>
+      </w:r>
+      <w:r>
+        <w:rPr>
+          <w:bCs/>
+          <w:sz w:val="23"/>
+          <w:szCs w:val="23"/>
+        </w:rPr>
+        <w:t xml:space="preserve"> </w:t>
+      </w:r>
+    </w:p>
+    <w:p>
+      <w:pPr>
+        <w:pStyle w:val="Default"/>
+        <w:numPr>
+          <w:ilvl w:val="7"/>
+          <w:numId w:val="2"/>
+        </w:numPr>
+        <w:rPr>
+          <w:bCs/>
+          <w:sz w:val="23"/>
+          <w:szCs w:val="23"/>
+        </w:rPr>
+      </w:pPr>
+      <w:r>
+        <w:rPr>
+          <w:bCs/>
+          <w:sz w:val="23"/>
+          <w:szCs w:val="23"/>
+        </w:rPr>
+        <w:t>Della barra di navigazione con la scelta delle varie pagine del sito</w:t>
+      </w:r>
+    </w:p>
+    <w:p>
+      <w:pPr>
+        <w:pStyle w:val="Default"/>
+        <w:numPr>
+          <w:ilvl w:val="7"/>
+          <w:numId w:val="2"/>
+        </w:numPr>
+        <w:rPr>
+          <w:bCs/>
+          <w:sz w:val="23"/>
+          <w:szCs w:val="23"/>
+        </w:rPr>
+      </w:pPr>
+      <w:r>
+        <w:rPr>
+          <w:bCs/>
+          <w:sz w:val="23"/>
+          <w:szCs w:val="23"/>
+        </w:rPr>
+        <w:t>Una breve introduzione della storia del computer</w:t>
+      </w:r>
+    </w:p>
+    <w:p>
+      <w:pPr>
+        <w:pStyle w:val="Default"/>
+        <w:numPr>
+          <w:ilvl w:val="7"/>
+          <w:numId w:val="2"/>
+        </w:numPr>
+        <w:rPr>
+          <w:bCs/>
+          <w:sz w:val="23"/>
+          <w:szCs w:val="23"/>
+        </w:rPr>
+      </w:pPr>
+      <w:r>
+        <w:rPr>
+          <w:bCs/>
+          <w:sz w:val="23"/>
+          <w:szCs w:val="23"/>
+        </w:rPr>
+        <w:t>Un elenco di pagine ipertestuali per ogni componente</w:t>
+      </w:r>
+    </w:p>
+    <w:p>
+      <w:pPr>
+        <w:pStyle w:val="Default"/>
+        <w:numPr>
+          <w:ilvl w:val="7"/>
+          <w:numId w:val="2"/>
+        </w:numPr>
+        <w:rPr>
+          <w:bCs/>
+          <w:sz w:val="23"/>
+          <w:szCs w:val="23"/>
+        </w:rPr>
+      </w:pPr>
+      <w:r>
+        <w:rPr>
+          <w:bCs/>
+          <w:sz w:val="23"/>
+          <w:szCs w:val="23"/>
+        </w:rPr>
+        <w:t>Una guida al montaggio dei componenti del pc</w:t>
+      </w:r>
+    </w:p>
+    <w:p>
+      <w:pPr>
+        <w:pStyle w:val="Default"/>
+        <w:numPr>
+          <w:ilvl w:val="7"/>
+          <w:numId w:val="2"/>
+        </w:numPr>
+        <w:rPr>
+          <w:bCs/>
+          <w:sz w:val="23"/>
+          <w:szCs w:val="23"/>
+        </w:rPr>
+      </w:pPr>
+      <w:r>
+        <w:rPr>
+          <w:bCs/>
+          <w:sz w:val="23"/>
+          <w:szCs w:val="23"/>
+        </w:rPr>
+        <w:t>Una guida all’installazione dei programmi necessari all’utilizzo.</w:t>
+      </w:r>
+    </w:p>
+    <w:p>
+      <w:pPr>
+        <w:pStyle w:val="Default"/>
+        <w:numPr>
+          <w:ilvl w:val="5"/>
+          <w:numId w:val="2"/>
+        </w:numPr>
+        <w:rPr>
+          <w:b/>
+          <w:sz w:val="23"/>
+          <w:szCs w:val="23"/>
+        </w:rPr>
+      </w:pPr>
+      <w:r>
+        <w:rPr>
+          <w:b/>
+          <w:sz w:val="23"/>
+          <w:szCs w:val="23"/>
+        </w:rPr>
+        <w:t>CONFIGURAZIONI CONSIGLIATE</w:t>
+      </w:r>
+    </w:p>
+    <w:p>
+      <w:pPr>
+        <w:pStyle w:val="Default"/>
+        <w:numPr>
+          <w:ilvl w:val="6"/>
+          <w:numId w:val="2"/>
+        </w:numPr>
+        <w:rPr>
+          <w:bCs/>
+          <w:sz w:val="23"/>
+          <w:szCs w:val="23"/>
+        </w:rPr>
+      </w:pPr>
+      <w:r>
+        <w:rPr>
+          <w:bCs/>
+          <w:sz w:val="23"/>
+          <w:szCs w:val="23"/>
+        </w:rPr>
+        <w:t>All’interno della pagina relativa all</w:t>
+      </w:r>
+      <w:r>
+        <w:rPr>
+          <w:bCs/>
+          <w:sz w:val="23"/>
+          <w:szCs w:val="23"/>
+        </w:rPr>
+        <w:t>e configurazioni consigliate</w:t>
+      </w:r>
+      <w:r>
+        <w:rPr>
+          <w:bCs/>
+          <w:sz w:val="23"/>
+          <w:szCs w:val="23"/>
+        </w:rPr>
+        <w:t>, il sistema dovrà prevedere la visualizzazione:</w:t>
+      </w:r>
+    </w:p>
+    <w:p>
+      <w:pPr>
+        <w:pStyle w:val="Default"/>
+        <w:numPr>
+          <w:ilvl w:val="7"/>
+          <w:numId w:val="2"/>
+        </w:numPr>
+        <w:rPr>
+          <w:bCs/>
+          <w:sz w:val="23"/>
+          <w:szCs w:val="23"/>
+        </w:rPr>
+      </w:pPr>
+      <w:r>
+        <w:rPr>
+          <w:bCs/>
+          <w:sz w:val="23"/>
+          <w:szCs w:val="23"/>
+        </w:rPr>
+        <w:t>Del logo al centro della pagina</w:t>
+      </w:r>
+    </w:p>
+    <w:p>
+      <w:pPr>
+        <w:pStyle w:val="Default"/>
+        <w:numPr>
+          <w:ilvl w:val="7"/>
+          <w:numId w:val="2"/>
+        </w:numPr>
+        <w:rPr>
+          <w:bCs/>
+          <w:sz w:val="23"/>
+          <w:szCs w:val="23"/>
+        </w:rPr>
+      </w:pPr>
+      <w:r>
+        <w:rPr>
+          <w:bCs/>
+          <w:sz w:val="23"/>
+          <w:szCs w:val="23"/>
+        </w:rPr>
+        <w:t>Della barra di navigazione con la scelta delle varie pagine del sito</w:t>
+      </w:r>
+    </w:p>
+    <w:p>
+      <w:pPr>
+        <w:pStyle w:val="Default"/>
+        <w:numPr>
+          <w:ilvl w:val="7"/>
+          <w:numId w:val="2"/>
+        </w:numPr>
+        <w:rPr>
+          <w:bCs/>
+          <w:sz w:val="23"/>
+          <w:szCs w:val="23"/>
+        </w:rPr>
+      </w:pPr>
+      <w:r>
+        <w:rPr>
+          <w:bCs/>
+          <w:sz w:val="23"/>
+          <w:szCs w:val="23"/>
+        </w:rPr>
+        <w:t>Di una breve descrizione di cosa la pagina andrà a trattare</w:t>
+      </w:r>
+    </w:p>
+    <w:p>
+      <w:pPr>
+        <w:pStyle w:val="Default"/>
+        <w:numPr>
+          <w:ilvl w:val="7"/>
+          <w:numId w:val="2"/>
+        </w:numPr>
+        <w:rPr>
+          <w:bCs/>
+          <w:sz w:val="23"/>
+          <w:szCs w:val="23"/>
+        </w:rPr>
+      </w:pPr>
+      <w:r>
+        <w:rPr>
+          <w:bCs/>
+          <w:sz w:val="23"/>
+          <w:szCs w:val="23"/>
+        </w:rPr>
+        <w:t>Di un pulsante di selezione rapida, comprendente un campo per l’inserimento del budget utente e del fine d’utilizzo della configurazione</w:t>
+      </w:r>
+    </w:p>
+    <w:p>
+      <w:pPr>
+        <w:pStyle w:val="Default"/>
+        <w:numPr>
+          <w:ilvl w:val="7"/>
+          <w:numId w:val="2"/>
+        </w:numPr>
+        <w:rPr>
+          <w:bCs/>
+          <w:sz w:val="23"/>
+          <w:szCs w:val="23"/>
+        </w:rPr>
+      </w:pPr>
+      <w:r>
+        <w:rPr>
+          <w:bCs/>
+          <w:sz w:val="23"/>
+          <w:szCs w:val="23"/>
+        </w:rPr>
+        <w:lastRenderedPageBreak/>
+        <w:t>Di una serie di configurazioni, con relative immagini e specifiche una volta immessi i campi d’input da parte dell’utente.</w:t>
+      </w:r>
+    </w:p>
+    <w:p>
+      <w:pPr>
+        <w:pStyle w:val="Default"/>
+        <w:numPr>
+          <w:ilvl w:val="7"/>
+          <w:numId w:val="2"/>
+        </w:numPr>
+        <w:rPr>
+          <w:bCs/>
+          <w:sz w:val="23"/>
+          <w:szCs w:val="23"/>
+        </w:rPr>
+      </w:pPr>
+      <w:r>
+        <w:rPr>
+          <w:bCs/>
+          <w:sz w:val="23"/>
+          <w:szCs w:val="23"/>
+        </w:rPr>
+        <w:t>L</w:t>
+      </w:r>
+      <w:r>
+        <w:rPr>
+          <w:bCs/>
+          <w:sz w:val="23"/>
+          <w:szCs w:val="23"/>
+        </w:rPr>
+        <w:t xml:space="preserve">a visualizzazione delle configurazioni deve comprendere un elenco delle configurazioni col relativo costo e un immagine rappresentativa (case). Una volta selezionata la configurazione, il sistema deve visualizzare una foto gallery dei componenti e un elenco di quest’ultimi coi relativi prezzi </w:t>
+      </w:r>
+      <w:r>
+        <w:rPr>
+          <w:bCs/>
+          <w:sz w:val="23"/>
+          <w:szCs w:val="23"/>
+        </w:rPr>
+        <w:t>e la possibilità di scaricare in formato pdf, il preventivo</w:t>
+      </w:r>
+      <w:r>
+        <w:rPr>
+          <w:bCs/>
+          <w:sz w:val="23"/>
+          <w:szCs w:val="23"/>
+        </w:rPr>
+        <w:t>.</w:t>
+      </w:r>
+    </w:p>
+    <w:p>
+      <w:pPr>
+        <w:pStyle w:val="Default"/>
+        <w:numPr>
+          <w:ilvl w:val="5"/>
+          <w:numId w:val="2"/>
+        </w:numPr>
+        <w:rPr>
+          <w:b/>
+          <w:sz w:val="23"/>
+          <w:szCs w:val="23"/>
+        </w:rPr>
+      </w:pPr>
+      <w:r>
+        <w:rPr>
+          <w:b/>
+          <w:sz w:val="23"/>
+          <w:szCs w:val="23"/>
+        </w:rPr>
+        <w:t>CONFIGURATORE PRINCIPIANTI</w:t>
+      </w:r>
+    </w:p>
+    <w:p>
+      <w:pPr>
+        <w:pStyle w:val="Default"/>
+        <w:numPr>
+          <w:ilvl w:val="6"/>
+          <w:numId w:val="2"/>
+        </w:numPr>
+        <w:rPr>
+          <w:bCs/>
+          <w:sz w:val="23"/>
+          <w:szCs w:val="23"/>
+        </w:rPr>
+      </w:pPr>
+      <w:r>
+        <w:rPr>
+          <w:bCs/>
+          <w:sz w:val="23"/>
+          <w:szCs w:val="23"/>
+        </w:rPr>
+        <w:t>All’interno della pagina relativa al</w:t>
+      </w:r>
+      <w:r>
+        <w:rPr>
+          <w:bCs/>
+          <w:sz w:val="23"/>
+          <w:szCs w:val="23"/>
+        </w:rPr>
+        <w:t xml:space="preserve"> configuratore per i principianti</w:t>
+      </w:r>
+      <w:r>
+        <w:rPr>
+          <w:bCs/>
+          <w:sz w:val="23"/>
+          <w:szCs w:val="23"/>
+        </w:rPr>
+        <w:t>, il sistema dovrà prevedere la visualizzazione:</w:t>
+      </w:r>
+    </w:p>
+    <w:p>
+      <w:pPr>
+        <w:pStyle w:val="Default"/>
+        <w:numPr>
+          <w:ilvl w:val="7"/>
+          <w:numId w:val="2"/>
+        </w:numPr>
+        <w:rPr>
+          <w:bCs/>
+          <w:sz w:val="23"/>
+          <w:szCs w:val="23"/>
+        </w:rPr>
+      </w:pPr>
+      <w:r>
+        <w:rPr>
+          <w:bCs/>
+          <w:sz w:val="23"/>
+          <w:szCs w:val="23"/>
+        </w:rPr>
+        <w:t>Del logo al centro della pagina</w:t>
+      </w:r>
+    </w:p>
+    <w:p>
+      <w:pPr>
+        <w:pStyle w:val="Default"/>
+        <w:numPr>
+          <w:ilvl w:val="7"/>
+          <w:numId w:val="2"/>
+        </w:numPr>
+        <w:rPr>
+          <w:bCs/>
+          <w:sz w:val="23"/>
+          <w:szCs w:val="23"/>
+        </w:rPr>
+      </w:pPr>
+      <w:r>
+        <w:rPr>
+          <w:bCs/>
+          <w:sz w:val="23"/>
+          <w:szCs w:val="23"/>
+        </w:rPr>
+        <w:t>Della barra di navigazione con la scelta delle varie pagine del sito</w:t>
+      </w:r>
+    </w:p>
+    <w:p>
+      <w:pPr>
+        <w:pStyle w:val="Default"/>
+        <w:numPr>
+          <w:ilvl w:val="7"/>
+          <w:numId w:val="2"/>
+        </w:numPr>
+        <w:rPr>
+          <w:bCs/>
+          <w:sz w:val="23"/>
+          <w:szCs w:val="23"/>
+        </w:rPr>
+      </w:pPr>
+      <w:r>
+        <w:rPr>
+          <w:bCs/>
+          <w:sz w:val="23"/>
+          <w:szCs w:val="23"/>
+        </w:rPr>
+        <w:t>Di una breve descrizione di come e cosa la pagina andrà a trattare</w:t>
+      </w:r>
+    </w:p>
+    <w:p>
+      <w:pPr>
+        <w:pStyle w:val="Default"/>
+        <w:numPr>
+          <w:ilvl w:val="7"/>
+          <w:numId w:val="2"/>
+        </w:numPr>
+        <w:rPr>
+          <w:bCs/>
+          <w:sz w:val="23"/>
+          <w:szCs w:val="23"/>
+        </w:rPr>
+      </w:pPr>
+      <w:r>
+        <w:rPr>
+          <w:bCs/>
+          <w:sz w:val="23"/>
+          <w:szCs w:val="23"/>
+        </w:rPr>
+        <w:t>Di una sezione, a sinistra, con scritta a scomparsa contenente una breve descrizione della famiglia del componente e il riferimento alla wiki.</w:t>
+      </w:r>
+    </w:p>
+    <w:p>
+      <w:pPr>
+        <w:pStyle w:val="Default"/>
+        <w:numPr>
+          <w:ilvl w:val="7"/>
+          <w:numId w:val="2"/>
+        </w:numPr>
+        <w:rPr>
+          <w:bCs/>
+          <w:sz w:val="23"/>
+          <w:szCs w:val="23"/>
+        </w:rPr>
+      </w:pPr>
+      <w:r>
+        <w:rPr>
+          <w:bCs/>
+          <w:sz w:val="23"/>
+          <w:szCs w:val="23"/>
+        </w:rPr>
+        <w:t>Di una sezione centrale contenente le specifiche del prodotto (modello,marca, brevi caratteristiche,prezzo) e una barra a scelta multipla (combo box) contenente i vari modelli di tale famiglia di componenti col relativo prezzo.</w:t>
+      </w:r>
+    </w:p>
+    <w:p>
+      <w:pPr>
+        <w:pStyle w:val="Default"/>
+        <w:numPr>
+          <w:ilvl w:val="7"/>
+          <w:numId w:val="2"/>
+        </w:numPr>
+        <w:rPr>
+          <w:bCs/>
+          <w:sz w:val="23"/>
+          <w:szCs w:val="23"/>
+        </w:rPr>
+      </w:pPr>
+      <w:r>
+        <w:rPr>
+          <w:bCs/>
+          <w:sz w:val="23"/>
+          <w:szCs w:val="23"/>
+        </w:rPr>
+        <w:t>Di una sezione, a destra, con una foto gallery di ciascun modello selezionato.</w:t>
+      </w:r>
+    </w:p>
+    <w:p>
+      <w:pPr>
+        <w:pStyle w:val="Default"/>
+        <w:numPr>
+          <w:ilvl w:val="7"/>
+          <w:numId w:val="2"/>
+        </w:numPr>
+        <w:rPr>
+          <w:bCs/>
+          <w:sz w:val="23"/>
+          <w:szCs w:val="23"/>
+        </w:rPr>
+      </w:pPr>
+      <w:r>
+        <w:rPr>
+          <w:bCs/>
+          <w:sz w:val="23"/>
+          <w:szCs w:val="23"/>
+        </w:rPr>
+        <w:t>Di un pulsante in basso a sinistra per avanzare nella scelta del prossimo componente.</w:t>
+      </w:r>
+    </w:p>
+    <w:p>
+      <w:pPr>
+        <w:pStyle w:val="Default"/>
+        <w:numPr>
+          <w:ilvl w:val="7"/>
+          <w:numId w:val="2"/>
+        </w:numPr>
+        <w:rPr>
+          <w:bCs/>
+          <w:sz w:val="23"/>
+          <w:szCs w:val="23"/>
+        </w:rPr>
+      </w:pPr>
+      <w:r>
+        <w:rPr>
+          <w:bCs/>
+          <w:sz w:val="23"/>
+          <w:szCs w:val="23"/>
+        </w:rPr>
+        <w:t>Alla fine della realizzazione della configurazione, il sistema dovrà provvedere alla visualizzazione del costo totale, un riassunto dei componenti e dei loro prezzi e la possibilità di scaricare in formato pdf, il preventivo.</w:t>
+      </w:r>
+    </w:p>
+    <w:p>
+      <w:pPr>
+        <w:pStyle w:val="Default"/>
+        <w:numPr>
+          <w:ilvl w:val="5"/>
+          <w:numId w:val="2"/>
+        </w:numPr>
+        <w:rPr>
+          <w:b/>
+          <w:sz w:val="23"/>
+          <w:szCs w:val="23"/>
+        </w:rPr>
+      </w:pPr>
+      <w:r>
+        <w:rPr>
+          <w:b/>
+          <w:sz w:val="23"/>
+          <w:szCs w:val="23"/>
+        </w:rPr>
+        <w:t>CONFIGURATORE ESPERTI</w:t>
+      </w:r>
+    </w:p>
+    <w:p>
+      <w:pPr>
+        <w:pStyle w:val="Default"/>
+        <w:numPr>
+          <w:ilvl w:val="6"/>
+          <w:numId w:val="2"/>
+        </w:numPr>
+        <w:rPr>
+          <w:bCs/>
+          <w:sz w:val="23"/>
+          <w:szCs w:val="23"/>
+        </w:rPr>
+      </w:pPr>
+      <w:r>
+        <w:rPr>
+          <w:bCs/>
+          <w:sz w:val="23"/>
+          <w:szCs w:val="23"/>
+        </w:rPr>
+        <w:t>All’interno della pagina relativa al</w:t>
+      </w:r>
+      <w:r>
+        <w:rPr>
+          <w:bCs/>
+          <w:sz w:val="23"/>
+          <w:szCs w:val="23"/>
+        </w:rPr>
+        <w:t xml:space="preserve"> configuratore pe</w:t>
+      </w:r>
+      <w:r>
+        <w:rPr>
+          <w:bCs/>
+          <w:sz w:val="23"/>
+          <w:szCs w:val="23"/>
+        </w:rPr>
+        <w:t>r esperti</w:t>
+      </w:r>
+      <w:r>
+        <w:rPr>
+          <w:bCs/>
+          <w:sz w:val="23"/>
+          <w:szCs w:val="23"/>
+        </w:rPr>
+        <w:t>, il sistema dovrà prevedere la visualizzazione:</w:t>
+      </w:r>
+    </w:p>
+    <w:p>
+      <w:pPr>
+        <w:pStyle w:val="Default"/>
+        <w:numPr>
+          <w:ilvl w:val="7"/>
+          <w:numId w:val="2"/>
+        </w:numPr>
+        <w:rPr>
+          <w:bCs/>
+          <w:sz w:val="23"/>
+          <w:szCs w:val="23"/>
+        </w:rPr>
+      </w:pPr>
+      <w:r>
+        <w:rPr>
+          <w:bCs/>
+          <w:sz w:val="23"/>
+          <w:szCs w:val="23"/>
+        </w:rPr>
+        <w:t>Del logo al centro della pagina</w:t>
+      </w:r>
+    </w:p>
+    <w:p>
+      <w:pPr>
+        <w:pStyle w:val="Default"/>
+        <w:numPr>
+          <w:ilvl w:val="7"/>
+          <w:numId w:val="2"/>
+        </w:numPr>
+        <w:rPr>
+          <w:bCs/>
+          <w:sz w:val="23"/>
+          <w:szCs w:val="23"/>
+        </w:rPr>
+      </w:pPr>
+      <w:r>
+        <w:rPr>
+          <w:bCs/>
+          <w:sz w:val="23"/>
+          <w:szCs w:val="23"/>
+        </w:rPr>
+        <w:t>Della barra di navigazione con la scelta delle varie pagine del sito</w:t>
+      </w:r>
+    </w:p>
+    <w:p>
+      <w:pPr>
+        <w:pStyle w:val="Default"/>
+        <w:numPr>
+          <w:ilvl w:val="7"/>
+          <w:numId w:val="2"/>
+        </w:numPr>
+        <w:rPr>
+          <w:bCs/>
+          <w:sz w:val="23"/>
+          <w:szCs w:val="23"/>
+        </w:rPr>
+      </w:pPr>
+      <w:r>
+        <w:rPr>
+          <w:bCs/>
+          <w:sz w:val="23"/>
+          <w:szCs w:val="23"/>
+        </w:rPr>
+        <w:t>Di una breve descrizione di come e cosa la pagina andrà a trattare</w:t>
+      </w:r>
+    </w:p>
+    <w:p>
+      <w:pPr>
+        <w:pStyle w:val="Default"/>
+        <w:numPr>
+          <w:ilvl w:val="7"/>
+          <w:numId w:val="2"/>
+        </w:numPr>
+        <w:rPr>
+          <w:bCs/>
+          <w:sz w:val="23"/>
+          <w:szCs w:val="23"/>
+        </w:rPr>
+      </w:pPr>
+      <w:r>
+        <w:rPr>
+          <w:bCs/>
+          <w:sz w:val="23"/>
+          <w:szCs w:val="23"/>
+        </w:rPr>
+        <w:t>Di una barra di progressione, indicante i vari step effettuati e quelli mancanti alla fine della realizzazione</w:t>
+      </w:r>
+    </w:p>
+    <w:p>
+      <w:pPr>
+        <w:pStyle w:val="Default"/>
+        <w:numPr>
+          <w:ilvl w:val="7"/>
+          <w:numId w:val="2"/>
+        </w:numPr>
+        <w:rPr>
+          <w:bCs/>
+          <w:sz w:val="23"/>
+          <w:szCs w:val="23"/>
+        </w:rPr>
+      </w:pPr>
+      <w:r>
+        <w:rPr>
+          <w:bCs/>
+          <w:sz w:val="23"/>
+          <w:szCs w:val="23"/>
+        </w:rPr>
+        <w:t>Di una barra a scelta a multipla (combo box) contenente una lista dei componenti, in funzione della famiglia dei componenti indicata nella barra di progressione</w:t>
+      </w:r>
+    </w:p>
+    <w:p>
+      <w:pPr>
+        <w:pStyle w:val="Default"/>
+        <w:numPr>
+          <w:ilvl w:val="7"/>
+          <w:numId w:val="2"/>
+        </w:numPr>
+        <w:rPr>
+          <w:bCs/>
+          <w:sz w:val="23"/>
+          <w:szCs w:val="23"/>
+        </w:rPr>
+      </w:pPr>
+      <w:r>
+        <w:rPr>
+          <w:bCs/>
+          <w:sz w:val="23"/>
+          <w:szCs w:val="23"/>
+        </w:rPr>
+        <w:t>Di un pulsante in basso a destra</w:t>
+      </w:r>
+      <w:r>
+        <w:rPr>
+          <w:bCs/>
+          <w:sz w:val="23"/>
+          <w:szCs w:val="23"/>
+        </w:rPr>
+        <w:t xml:space="preserve"> per la visualizzazione del riassunto della configurazione, dei prezzi, del prezzo totale </w:t>
+      </w:r>
+      <w:r>
+        <w:rPr>
+          <w:bCs/>
+          <w:sz w:val="23"/>
+          <w:szCs w:val="23"/>
+        </w:rPr>
+        <w:t>e la possibilità di scaricare in formato</w:t>
+      </w:r>
+      <w:r>
+        <w:rPr>
+          <w:bCs/>
+          <w:sz w:val="23"/>
+          <w:szCs w:val="23"/>
+        </w:rPr>
+        <w:t xml:space="preserve"> </w:t>
+      </w:r>
+      <w:r>
+        <w:rPr>
+          <w:bCs/>
+          <w:sz w:val="23"/>
+          <w:szCs w:val="23"/>
+        </w:rPr>
+        <w:t>pdf, il preventivo.</w:t>
+      </w:r>
+    </w:p>
+    <w:p>
+      <w:pPr>
+        <w:pStyle w:val="Default"/>
+        <w:numPr>
+          <w:ilvl w:val="5"/>
+          <w:numId w:val="2"/>
+        </w:numPr>
+        <w:rPr>
+          <w:b/>
+          <w:sz w:val="23"/>
+          <w:szCs w:val="23"/>
+        </w:rPr>
+      </w:pPr>
+      <w:r>
+        <w:rPr>
+          <w:b/>
+          <w:sz w:val="23"/>
+          <w:szCs w:val="23"/>
+        </w:rPr>
+        <w:t>PERIFERICHE</w:t>
+      </w:r>
+    </w:p>
+    <w:p>
+      <w:pPr>
+        <w:pStyle w:val="Default"/>
+        <w:numPr>
+          <w:ilvl w:val="6"/>
+          <w:numId w:val="2"/>
+        </w:numPr>
+        <w:rPr>
+          <w:bCs/>
+          <w:sz w:val="23"/>
+          <w:szCs w:val="23"/>
+        </w:rPr>
+      </w:pPr>
+      <w:r>
+        <w:rPr>
+          <w:bCs/>
+          <w:sz w:val="23"/>
+          <w:szCs w:val="23"/>
+        </w:rPr>
+        <w:t>All’interno della pagina relativa al</w:t>
+      </w:r>
+      <w:r>
+        <w:rPr>
+          <w:bCs/>
+          <w:sz w:val="23"/>
+          <w:szCs w:val="23"/>
+        </w:rPr>
+        <w:t>le periferiche</w:t>
+      </w:r>
+      <w:r>
+        <w:rPr>
+          <w:bCs/>
+          <w:sz w:val="23"/>
+          <w:szCs w:val="23"/>
+        </w:rPr>
+        <w:t>, il sistema dovrà prevedere la visualizzazione:</w:t>
+      </w:r>
+    </w:p>
+    <w:p>
+      <w:pPr>
+        <w:pStyle w:val="Default"/>
+        <w:numPr>
+          <w:ilvl w:val="7"/>
+          <w:numId w:val="2"/>
+        </w:numPr>
+        <w:rPr>
+          <w:bCs/>
+          <w:sz w:val="23"/>
+          <w:szCs w:val="23"/>
+        </w:rPr>
+      </w:pPr>
+      <w:r>
+        <w:rPr>
+          <w:bCs/>
+          <w:sz w:val="23"/>
+          <w:szCs w:val="23"/>
+        </w:rPr>
+        <w:t>Del logo al centro della pagina</w:t>
+      </w:r>
+    </w:p>
+    <w:p>
+      <w:pPr>
+        <w:pStyle w:val="Default"/>
+        <w:numPr>
+          <w:ilvl w:val="7"/>
+          <w:numId w:val="2"/>
+        </w:numPr>
+        <w:rPr>
+          <w:bCs/>
+          <w:sz w:val="23"/>
+          <w:szCs w:val="23"/>
+        </w:rPr>
+      </w:pPr>
+      <w:r>
+        <w:rPr>
+          <w:bCs/>
+          <w:sz w:val="23"/>
+          <w:szCs w:val="23"/>
+        </w:rPr>
+        <w:lastRenderedPageBreak/>
+        <w:t>Della barra di navigazione con la scelta delle varie pagine del sito</w:t>
+      </w:r>
+    </w:p>
+    <w:p>
+      <w:pPr>
+        <w:pStyle w:val="Default"/>
+        <w:numPr>
+          <w:ilvl w:val="7"/>
+          <w:numId w:val="2"/>
+        </w:numPr>
+        <w:rPr>
+          <w:bCs/>
+          <w:sz w:val="23"/>
+          <w:szCs w:val="23"/>
+        </w:rPr>
+      </w:pPr>
+      <w:r>
+        <w:rPr>
+          <w:bCs/>
+          <w:sz w:val="23"/>
+          <w:szCs w:val="23"/>
+        </w:rPr>
+        <w:t>Di una breve descrizione di come e cosa la pagina andrà a trattare</w:t>
+      </w:r>
+    </w:p>
+    <w:p>
+      <w:pPr>
+        <w:pStyle w:val="Default"/>
+        <w:numPr>
+          <w:ilvl w:val="7"/>
+          <w:numId w:val="2"/>
+        </w:numPr>
+        <w:rPr>
+          <w:bCs/>
+          <w:sz w:val="23"/>
+          <w:szCs w:val="23"/>
+        </w:rPr>
+      </w:pPr>
+      <w:r>
+        <w:rPr>
+          <w:bCs/>
+          <w:sz w:val="23"/>
+          <w:szCs w:val="23"/>
+        </w:rPr>
+        <w:t xml:space="preserve">Una serie di immagini relative alle periferiche, organizzate per categoria, coi relativi prezzi e modello. </w:t>
+      </w:r>
+    </w:p>
+    <w:p>
+      <w:pPr>
+        <w:pStyle w:val="Default"/>
+        <w:numPr>
+          <w:ilvl w:val="7"/>
+          <w:numId w:val="2"/>
+        </w:numPr>
+        <w:rPr>
+          <w:bCs/>
+          <w:sz w:val="23"/>
+          <w:szCs w:val="23"/>
+        </w:rPr>
+      </w:pPr>
+      <w:r>
+        <w:rPr>
+          <w:bCs/>
+          <w:sz w:val="23"/>
+          <w:szCs w:val="23"/>
+        </w:rPr>
+        <w:t xml:space="preserve">Le caratteristiche del prodotto, il prezzo e alcune immagini rappresentative, una volta selezionata la periferica </w:t>
+      </w:r>
+      <w:r>
+        <w:rPr>
+          <w:bCs/>
+          <w:sz w:val="23"/>
+          <w:szCs w:val="23"/>
+        </w:rPr>
+        <w:t>e la possibilità di scaricare in formato pdf, il preventivo.</w:t>
+      </w:r>
+    </w:p>
+    <w:p>
+      <w:pPr>
+        <w:pStyle w:val="Default"/>
+        <w:numPr>
           <w:ilvl w:val="3"/>
           <w:numId w:val="2"/>
         </w:numPr>
@@ -1508,7 +2698,6 @@
           <w:szCs w:val="23"/>
           <w:lang w:val="en-GB"/>
         </w:rPr>
-        <w:lastRenderedPageBreak/>
         <w:t>Case</w:t>
       </w:r>
     </w:p>
@@ -1860,6 +3049,7 @@
           <w:sz w:val="23"/>
           <w:szCs w:val="23"/>
         </w:rPr>
+        <w:lastRenderedPageBreak/>
         <w:t xml:space="preserve">L’interfaccia del programma, sfruttando </w:t>
       </w:r>
       <w:r>
@@ -2360,6 +3550,119 @@
 <file path=word/numbering.xml><?xml version="1.0" encoding="utf-8"?>
 <w:numbering xmlns:wpc="http://schemas.microsoft.com/office/word/2010/wordprocessingCanvas" xmlns:cx="http://schemas.microsoft.com/office/drawing/2014/chartex" xmlns:cx1="http://schemas.microsoft.com/office/drawing/2015/9/8/chartex" xmlns:cx2="http://schemas.microsoft.com/office/drawing/2015/10/21/chartex" xmlns:cx3="http://schemas.microsoft.com/office/drawing/2016/5/9/chartex" xmlns:cx4="http://schemas.microsoft.com/office/drawing/2016/5/10/chartex" xmlns:cx5="http://schemas.microsoft.com/office/drawing/2016/5/11/chartex" xmlns:cx6="http://schemas.microsoft.com/office/drawing/2016/5/12/chartex" xmlns:cx7="http://schemas.microsoft.com/office/drawing/2016/5/13/chartex" xmlns:cx8="http://schemas.microsoft.com/office/drawing/2016/5/14/chartex" xmlns:mc="http://schemas.openxmlformats.org/markup-compatibility/2006" xmlns:aink="http://schemas.microsoft.com/office/drawing/2016/ink" xmlns:am3d="http://schemas.microsoft.com/office/drawing/2017/model3d" xmlns:o="urn:schemas-microsoft-com:office:office" xmlns:r="http://schemas.openxmlformats.org/officeDocument/2006/relationships" xmlns:m="http://schemas.openxmlformats.org/officeDocument/2006/math" xmlns:v="urn:schemas-microsoft-com:vml" xmlns:wp14="http://schemas.microsoft.com/office/word/2010/wordprocessingDrawing" xmlns:wp="http://schemas.openxmlformats.org/drawingml/2006/wordprocessingDrawing" xmlns:w10="urn:schemas-microsoft-com:office:word" xmlns:w="http://schemas.openxmlformats.org/wordprocessingml/2006/main" xmlns:w14="http://schemas.microsoft.com/office/word/2010/wordml" xmlns:w15="http://schemas.microsoft.com/office/word/2012/wordml" xmlns:w16cex="http://schemas.microsoft.com/office/word/2018/wordml/cex" xmlns:w16cid="http://schemas.microsoft.com/office/word/2016/wordml/cid" xmlns:w16="http://schemas.microsoft.com/office/word/2018/wordml" xmlns:w16se="http://schemas.microsoft.com/office/word/2015/wordml/symex" xmlns:wpg="http://schemas.microsoft.com/office/word/2010/wordprocessingGroup" xmlns:wpi="http://schemas.microsoft.com/office/word/2010/wordprocessingInk" xmlns:wne="http://schemas.microsoft.com/office/word/2006/wordml" xmlns:wps="http://schemas.microsoft.com/office/word/2010/wordprocessingShape" mc:Ignorable="w14 w15 w16se w16cid w16 w16cex wp14">
   <w:abstractNum w:abstractNumId="0" w15:restartNumberingAfterBreak="0">
+    <w:nsid w:val="081C41F1"/>
+    <w:multiLevelType w:val="hybridMultilevel"/>
+    <w:tmpl w:val="0C9E58DE"/>
+    <w:lvl w:ilvl="0" w:tplc="04100001">
+      <w:start w:val="1"/>
+      <w:numFmt w:val="bullet"/>
+      <w:lvlText w:val=""/>
+      <w:lvlJc w:val="left"/>
+      <w:pPr>
+        <w:ind w:left="3120" w:hanging="360"/>
+      </w:pPr>
+      <w:rPr>
+        <w:rFonts w:ascii="Symbol" w:hAnsi="Symbol" w:hint="default"/>
+      </w:rPr>
+    </w:lvl>
+    <w:lvl w:ilvl="1" w:tplc="04100003" w:tentative="1">
+      <w:start w:val="1"/>
+      <w:numFmt w:val="bullet"/>
+      <w:lvlText w:val="o"/>
+      <w:lvlJc w:val="left"/>
+      <w:pPr>
+        <w:ind w:left="3840" w:hanging="360"/>
+      </w:pPr>
+      <w:rPr>
+        <w:rFonts w:ascii="Courier New" w:hAnsi="Courier New" w:cs="Courier New" w:hint="default"/>
+      </w:rPr>
+    </w:lvl>
+    <w:lvl w:ilvl="2" w:tplc="04100005" w:tentative="1">
+      <w:start w:val="1"/>
+      <w:numFmt w:val="bullet"/>
+      <w:lvlText w:val=""/>
+      <w:lvlJc w:val="left"/>
+      <w:pPr>
+        <w:ind w:left="4560" w:hanging="360"/>
+      </w:pPr>
+      <w:rPr>
+        <w:rFonts w:ascii="Wingdings" w:hAnsi="Wingdings" w:hint="default"/>
+      </w:rPr>
+    </w:lvl>
+    <w:lvl w:ilvl="3" w:tplc="04100001" w:tentative="1">
+      <w:start w:val="1"/>
+      <w:numFmt w:val="bullet"/>
+      <w:lvlText w:val=""/>
+      <w:lvlJc w:val="left"/>
+      <w:pPr>
+        <w:ind w:left="5280" w:hanging="360"/>
+      </w:pPr>
+      <w:rPr>
+        <w:rFonts w:ascii="Symbol" w:hAnsi="Symbol" w:hint="default"/>
+      </w:rPr>
+    </w:lvl>
+    <w:lvl w:ilvl="4" w:tplc="04100003" w:tentative="1">
+      <w:start w:val="1"/>
+      <w:numFmt w:val="bullet"/>
+      <w:lvlText w:val="o"/>
+      <w:lvlJc w:val="left"/>
+      <w:pPr>
+        <w:ind w:left="6000" w:hanging="360"/>
+      </w:pPr>
+      <w:rPr>
+        <w:rFonts w:ascii="Courier New" w:hAnsi="Courier New" w:cs="Courier New" w:hint="default"/>
+      </w:rPr>
+    </w:lvl>
+    <w:lvl w:ilvl="5" w:tplc="04100005" w:tentative="1">
+      <w:start w:val="1"/>
+      <w:numFmt w:val="bullet"/>
+      <w:lvlText w:val=""/>
+      <w:lvlJc w:val="left"/>
+      <w:pPr>
+        <w:ind w:left="6720" w:hanging="360"/>
+      </w:pPr>
+      <w:rPr>
+        <w:rFonts w:ascii="Wingdings" w:hAnsi="Wingdings" w:hint="default"/>
+      </w:rPr>
+    </w:lvl>
+    <w:lvl w:ilvl="6" w:tplc="04100001" w:tentative="1">
+      <w:start w:val="1"/>
+      <w:numFmt w:val="bullet"/>
+      <w:lvlText w:val=""/>
+      <w:lvlJc w:val="left"/>
+      <w:pPr>
+        <w:ind w:left="7440" w:hanging="360"/>
+      </w:pPr>
+      <w:rPr>
+        <w:rFonts w:ascii="Symbol" w:hAnsi="Symbol" w:hint="default"/>
+      </w:rPr>
+    </w:lvl>
+    <w:lvl w:ilvl="7" w:tplc="04100003" w:tentative="1">
+      <w:start w:val="1"/>
+      <w:numFmt w:val="bullet"/>
+      <w:lvlText w:val="o"/>
+      <w:lvlJc w:val="left"/>
+      <w:pPr>
+        <w:ind w:left="8160" w:hanging="360"/>
+      </w:pPr>
+      <w:rPr>
+        <w:rFonts w:ascii="Courier New" w:hAnsi="Courier New" w:cs="Courier New" w:hint="default"/>
+      </w:rPr>
+    </w:lvl>
+    <w:lvl w:ilvl="8" w:tplc="04100005" w:tentative="1">
+      <w:start w:val="1"/>
+      <w:numFmt w:val="bullet"/>
+      <w:lvlText w:val=""/>
+      <w:lvlJc w:val="left"/>
+      <w:pPr>
+        <w:ind w:left="8880" w:hanging="360"/>
+      </w:pPr>
+      <w:rPr>
+        <w:rFonts w:ascii="Wingdings" w:hAnsi="Wingdings" w:hint="default"/>
+      </w:rPr>
+    </w:lvl>
+  </w:abstractNum>
+  <w:abstractNum w:abstractNumId="1" w15:restartNumberingAfterBreak="0">
     <w:nsid w:val="1FE95453"/>
     <w:multiLevelType w:val="hybridMultilevel"/>
     <w:tmpl w:val="76D8BC3C"/>
@@ -2472,7 +3775,194 @@
       </w:rPr>
     </w:lvl>
   </w:abstractNum>
-  <w:abstractNum w:abstractNumId="1" w15:restartNumberingAfterBreak="0">
+  <w:abstractNum w:abstractNumId="2" w15:restartNumberingAfterBreak="0">
+    <w:nsid w:val="3DF22DFE"/>
+    <w:multiLevelType w:val="multilevel"/>
+    <w:tmpl w:val="E7DA481A"/>
+    <w:lvl w:ilvl="0">
+      <w:start w:val="1"/>
+      <w:numFmt w:val="decimal"/>
+      <w:lvlText w:val="%1."/>
+      <w:lvlJc w:val="left"/>
+      <w:pPr>
+        <w:ind w:left="720" w:hanging="360"/>
+      </w:pPr>
+      <w:rPr>
+        <w:b/>
+      </w:rPr>
+    </w:lvl>
+    <w:lvl w:ilvl="1">
+      <w:start w:val="1"/>
+      <w:numFmt w:val="decimal"/>
+      <w:isLgl/>
+      <w:lvlText w:val="%1.%2"/>
+      <w:lvlJc w:val="left"/>
+      <w:pPr>
+        <w:ind w:left="1060" w:hanging="360"/>
+      </w:pPr>
+    </w:lvl>
+    <w:lvl w:ilvl="2">
+      <w:start w:val="1"/>
+      <w:numFmt w:val="bullet"/>
+      <w:lvlText w:val=""/>
+      <w:lvlJc w:val="left"/>
+      <w:pPr>
+        <w:ind w:left="1760" w:hanging="720"/>
+      </w:pPr>
+      <w:rPr>
+        <w:rFonts w:ascii="Symbol" w:hAnsi="Symbol" w:cs="Symbol" w:hint="default"/>
+      </w:rPr>
+    </w:lvl>
+    <w:lvl w:ilvl="3">
+      <w:start w:val="1"/>
+      <w:numFmt w:val="decimal"/>
+      <w:isLgl/>
+      <w:lvlText w:val="%1.%2.%3.%4"/>
+      <w:lvlJc w:val="left"/>
+      <w:pPr>
+        <w:ind w:left="2100" w:hanging="720"/>
+      </w:pPr>
+    </w:lvl>
+    <w:lvl w:ilvl="4">
+      <w:start w:val="1"/>
+      <w:numFmt w:val="decimal"/>
+      <w:isLgl/>
+      <w:lvlText w:val="%1.%2.%3.%4.%5"/>
+      <w:lvlJc w:val="left"/>
+      <w:pPr>
+        <w:ind w:left="2800" w:hanging="1080"/>
+      </w:pPr>
+    </w:lvl>
+    <w:lvl w:ilvl="5">
+      <w:start w:val="1"/>
+      <w:numFmt w:val="decimal"/>
+      <w:isLgl/>
+      <w:lvlText w:val="%1.%2.%3.%4.%5.%6"/>
+      <w:lvlJc w:val="left"/>
+      <w:pPr>
+        <w:ind w:left="3140" w:hanging="1080"/>
+      </w:pPr>
+    </w:lvl>
+    <w:lvl w:ilvl="6">
+      <w:start w:val="1"/>
+      <w:numFmt w:val="decimal"/>
+      <w:isLgl/>
+      <w:lvlText w:val="%1.%2.%3.%4.%5.%6.%7"/>
+      <w:lvlJc w:val="left"/>
+      <w:pPr>
+        <w:ind w:left="3840" w:hanging="1440"/>
+      </w:pPr>
+    </w:lvl>
+    <w:lvl w:ilvl="7">
+      <w:start w:val="1"/>
+      <w:numFmt w:val="decimal"/>
+      <w:lvlText w:val="%8."/>
+      <w:lvlJc w:val="left"/>
+      <w:pPr>
+        <w:ind w:left="4180" w:hanging="1440"/>
+      </w:pPr>
+      <w:rPr>
+        <w:rFonts w:hint="default"/>
+      </w:rPr>
+    </w:lvl>
+    <w:lvl w:ilvl="8">
+      <w:start w:val="1"/>
+      <w:numFmt w:val="decimal"/>
+      <w:isLgl/>
+      <w:lvlText w:val="%1.%2.%3.%4.%5.%6.%7.%8.%9"/>
+      <w:lvlJc w:val="left"/>
+      <w:pPr>
+        <w:ind w:left="4880" w:hanging="1800"/>
+      </w:pPr>
+    </w:lvl>
+  </w:abstractNum>
+  <w:abstractNum w:abstractNumId="3" w15:restartNumberingAfterBreak="0">
+    <w:nsid w:val="46C9614B"/>
+    <w:multiLevelType w:val="hybridMultilevel"/>
+    <w:tmpl w:val="A31E32AC"/>
+    <w:lvl w:ilvl="0" w:tplc="0410000F">
+      <w:start w:val="1"/>
+      <w:numFmt w:val="decimal"/>
+      <w:lvlText w:val="%1."/>
+      <w:lvlJc w:val="left"/>
+      <w:pPr>
+        <w:ind w:left="3120" w:hanging="360"/>
+      </w:pPr>
+    </w:lvl>
+    <w:lvl w:ilvl="1" w:tplc="04100019" w:tentative="1">
+      <w:start w:val="1"/>
+      <w:numFmt w:val="lowerLetter"/>
+      <w:lvlText w:val="%2."/>
+      <w:lvlJc w:val="left"/>
+      <w:pPr>
+        <w:ind w:left="3840" w:hanging="360"/>
+      </w:pPr>
+    </w:lvl>
+    <w:lvl w:ilvl="2" w:tplc="0410001B" w:tentative="1">
+      <w:start w:val="1"/>
+      <w:numFmt w:val="lowerRoman"/>
+      <w:lvlText w:val="%3."/>
+      <w:lvlJc w:val="right"/>
+      <w:pPr>
+        <w:ind w:left="4560" w:hanging="180"/>
+      </w:pPr>
+    </w:lvl>
+    <w:lvl w:ilvl="3" w:tplc="0410000F" w:tentative="1">
+      <w:start w:val="1"/>
+      <w:numFmt w:val="decimal"/>
+      <w:lvlText w:val="%4."/>
+      <w:lvlJc w:val="left"/>
+      <w:pPr>
+        <w:ind w:left="5280" w:hanging="360"/>
+      </w:pPr>
+    </w:lvl>
+    <w:lvl w:ilvl="4" w:tplc="04100019" w:tentative="1">
+      <w:start w:val="1"/>
+      <w:numFmt w:val="lowerLetter"/>
+      <w:lvlText w:val="%5."/>
+      <w:lvlJc w:val="left"/>
+      <w:pPr>
+        <w:ind w:left="6000" w:hanging="360"/>
+      </w:pPr>
+    </w:lvl>
+    <w:lvl w:ilvl="5" w:tplc="0410001B" w:tentative="1">
+      <w:start w:val="1"/>
+      <w:numFmt w:val="lowerRoman"/>
+      <w:lvlText w:val="%6."/>
+      <w:lvlJc w:val="right"/>
+      <w:pPr>
+        <w:ind w:left="6720" w:hanging="180"/>
+      </w:pPr>
+    </w:lvl>
+    <w:lvl w:ilvl="6" w:tplc="0410000F" w:tentative="1">
+      <w:start w:val="1"/>
+      <w:numFmt w:val="decimal"/>
+      <w:lvlText w:val="%7."/>
+      <w:lvlJc w:val="left"/>
+      <w:pPr>
+        <w:ind w:left="7440" w:hanging="360"/>
+      </w:pPr>
+    </w:lvl>
+    <w:lvl w:ilvl="7" w:tplc="04100019" w:tentative="1">
+      <w:start w:val="1"/>
+      <w:numFmt w:val="lowerLetter"/>
+      <w:lvlText w:val="%8."/>
+      <w:lvlJc w:val="left"/>
+      <w:pPr>
+        <w:ind w:left="8160" w:hanging="360"/>
+      </w:pPr>
+    </w:lvl>
+    <w:lvl w:ilvl="8" w:tplc="0410001B" w:tentative="1">
+      <w:start w:val="1"/>
+      <w:numFmt w:val="lowerRoman"/>
+      <w:lvlText w:val="%9."/>
+      <w:lvlJc w:val="right"/>
+      <w:pPr>
+        <w:ind w:left="8880" w:hanging="180"/>
+      </w:pPr>
+    </w:lvl>
+  </w:abstractNum>
+  <w:abstractNum w:abstractNumId="4" w15:restartNumberingAfterBreak="0">
     <w:nsid w:val="4A804B72"/>
     <w:multiLevelType w:val="multilevel"/>
     <w:tmpl w:val="DE26D940"/>
@@ -2596,10 +4086,10 @@
       </w:pPr>
     </w:lvl>
   </w:abstractNum>
-  <w:abstractNum w:abstractNumId="2" w15:restartNumberingAfterBreak="0">
+  <w:abstractNum w:abstractNumId="5" w15:restartNumberingAfterBreak="0">
     <w:nsid w:val="66E6575A"/>
     <w:multiLevelType w:val="multilevel"/>
-    <w:tmpl w:val="D966AC50"/>
+    <w:tmpl w:val="4B2C6EE6"/>
     <w:lvl w:ilvl="0">
       <w:start w:val="1"/>
       <w:numFmt w:val="decimal"/>
@@ -2683,6 +4173,10 @@
       <w:pPr>
         <w:ind w:left="4180" w:hanging="1440"/>
       </w:pPr>
+      <w:rPr>
+        <w:b w:val="0"/>
+        <w:bCs/>
+      </w:rPr>
     </w:lvl>
     <w:lvl w:ilvl="8">
       <w:start w:val="1"/>
@@ -2696,7 +4190,7 @@
     </w:lvl>
   </w:abstractNum>
   <w:num w:numId="1">
-    <w:abstractNumId w:val="1"/>
+    <w:abstractNumId w:val="4"/>
     <w:lvlOverride w:ilvl="0">
       <w:startOverride w:val="1"/>
     </w:lvlOverride>
@@ -2726,13 +4220,22 @@
     </w:lvlOverride>
   </w:num>
   <w:num w:numId="2">
+    <w:abstractNumId w:val="5"/>
+  </w:num>
+  <w:num w:numId="3">
+    <w:abstractNumId w:val="1"/>
+  </w:num>
+  <w:num w:numId="4">
+    <w:abstractNumId w:val="1"/>
+  </w:num>
+  <w:num w:numId="5">
     <w:abstractNumId w:val="2"/>
   </w:num>
-  <w:num w:numId="3">
+  <w:num w:numId="6">
     <w:abstractNumId w:val="0"/>
   </w:num>
-  <w:num w:numId="4">
-    <w:abstractNumId w:val="0"/>
+  <w:num w:numId="7">
+    <w:abstractNumId w:val="3"/>
   </w:num>
 </w:numbering>
 </file>

</xml_diff>